<commit_message>
for delivery to add data
</commit_message>
<xml_diff>
--- a/main/Gen_Info_Docs/Folder_1_2_3.docx
+++ b/main/Gen_Info_Docs/Folder_1_2_3.docx
@@ -15,7 +15,7 @@
         <w:pStyle w:val="Quote"/>
       </w:pPr>
       <w:r>
-        <w:t>Document Created on 14-Mar-2018</w:t>
+        <w:t>Document Created on 02-Apr-2018</w:t>
       </w:r>
     </w:p>
     <w:p>
@@ -29,7 +29,6 @@
         <w:rPr>
           <w:b/>
         </w:rPr>
-        <w:t>123</w:t>
       </w:r>
     </w:p>
     <w:p>
@@ -43,7 +42,6 @@
         <w:rPr>
           <w:b/>
         </w:rPr>
-        <w:t>123</w:t>
       </w:r>
     </w:p>
     <w:p>
@@ -57,7 +55,6 @@
         <w:rPr>
           <w:b/>
         </w:rPr>
-        <w:t>NA</w:t>
       </w:r>
     </w:p>
     <w:p>
@@ -71,7 +68,6 @@
         <w:rPr>
           <w:b/>
         </w:rPr>
-        <w:t>1</w:t>
       </w:r>
     </w:p>
     <w:p>
@@ -85,7 +81,6 @@
         <w:rPr>
           <w:b/>
         </w:rPr>
-        <w:t>123</w:t>
       </w:r>
     </w:p>
     <w:p>
@@ -99,7 +94,6 @@
         <w:rPr>
           <w:b/>
         </w:rPr>
-        <w:t>123</w:t>
       </w:r>
     </w:p>
     <w:p>
@@ -113,7 +107,6 @@
         <w:rPr>
           <w:b/>
         </w:rPr>
-        <w:t>123</w:t>
       </w:r>
     </w:p>
     <w:p>
@@ -127,7 +120,6 @@
         <w:rPr>
           <w:b/>
         </w:rPr>
-        <w:t>123</w:t>
       </w:r>
     </w:p>
     <w:p>
@@ -141,7 +133,6 @@
         <w:rPr>
           <w:b/>
         </w:rPr>
-        <w:t>Female</w:t>
       </w:r>
     </w:p>
     <w:p>
@@ -155,7 +146,6 @@
         <w:rPr>
           <w:b/>
         </w:rPr>
-        <w:t>45</w:t>
       </w:r>
     </w:p>
     <w:p>
@@ -169,7 +159,6 @@
         <w:rPr>
           <w:b/>
         </w:rPr>
-        <w:t>12/2/2018</w:t>
       </w:r>
     </w:p>
     <w:p>
@@ -183,7 +172,6 @@
         <w:rPr>
           <w:b/>
         </w:rPr>
-        <w:t>123</w:t>
       </w:r>
     </w:p>
     <w:p>
@@ -197,7 +185,6 @@
         <w:rPr>
           <w:b/>
         </w:rPr>
-        <w:t>175</w:t>
       </w:r>
     </w:p>
     <w:p>
@@ -211,7 +198,6 @@
         <w:rPr>
           <w:b/>
         </w:rPr>
-        <w:t>75</w:t>
       </w:r>
     </w:p>
     <w:p>
@@ -225,7 +211,6 @@
         <w:rPr>
           <w:b/>
         </w:rPr>
-        <w:t>24</w:t>
       </w:r>
     </w:p>
     <w:p/>
@@ -240,7 +225,6 @@
         <w:rPr>
           <w:b/>
         </w:rPr>
-        <w:t>No nutritional supplements taken</w:t>
       </w:r>
     </w:p>
     <w:p>
@@ -254,7 +238,6 @@
         <w:rPr>
           <w:b/>
         </w:rPr>
-        <w:t>NA</w:t>
       </w:r>
     </w:p>
     <w:p>
@@ -268,7 +251,6 @@
         <w:rPr>
           <w:b/>
         </w:rPr>
-        <w:t>NA</w:t>
       </w:r>
     </w:p>
     <w:p>
@@ -282,7 +264,6 @@
         <w:rPr>
           <w:b/>
         </w:rPr>
-        <w:t>NA</w:t>
       </w:r>
     </w:p>
     <w:p/>
@@ -297,7 +278,6 @@
         <w:rPr>
           <w:b/>
         </w:rPr>
-        <w:t>Physical Activities Performed</w:t>
       </w:r>
     </w:p>
     <w:p>
@@ -311,7 +291,6 @@
         <w:rPr>
           <w:b/>
         </w:rPr>
-        <w:t>yoga</w:t>
       </w:r>
     </w:p>
     <w:p>
@@ -325,7 +304,6 @@
         <w:rPr>
           <w:b/>
         </w:rPr>
-        <w:t>once a week</w:t>
       </w:r>
     </w:p>
     <w:p/>
@@ -340,7 +318,6 @@
         <w:rPr>
           <w:b/>
         </w:rPr>
-        <w:t>Vegetarian</w:t>
       </w:r>
     </w:p>
     <w:p>
@@ -354,7 +331,6 @@
         <w:rPr>
           <w:b/>
         </w:rPr>
-        <w:t>No Alcohol Consumption</w:t>
       </w:r>
     </w:p>
     <w:p>
@@ -368,7 +344,6 @@
         <w:rPr>
           <w:b/>
         </w:rPr>
-        <w:t>NA</w:t>
       </w:r>
     </w:p>
     <w:p>
@@ -382,7 +357,6 @@
         <w:rPr>
           <w:b/>
         </w:rPr>
-        <w:t>NA</w:t>
       </w:r>
     </w:p>
     <w:p>
@@ -396,7 +370,6 @@
         <w:rPr>
           <w:b/>
         </w:rPr>
-        <w:t>NA</w:t>
       </w:r>
     </w:p>
     <w:p>
@@ -410,7 +383,6 @@
         <w:rPr>
           <w:b/>
         </w:rPr>
-        <w:t>NA</w:t>
       </w:r>
     </w:p>
     <w:p>
@@ -424,7 +396,6 @@
         <w:rPr>
           <w:b/>
         </w:rPr>
-        <w:t>No Tobacco Consumption</w:t>
       </w:r>
     </w:p>
     <w:p>
@@ -438,7 +409,6 @@
         <w:rPr>
           <w:b/>
         </w:rPr>
-        <w:t>NA</w:t>
       </w:r>
     </w:p>
     <w:p>
@@ -452,7 +422,6 @@
         <w:rPr>
           <w:b/>
         </w:rPr>
-        <w:t>NA</w:t>
       </w:r>
     </w:p>
     <w:p>
@@ -466,7 +435,6 @@
         <w:rPr>
           <w:b/>
         </w:rPr>
-        <w:t>NA</w:t>
       </w:r>
     </w:p>
     <w:p>
@@ -480,7 +448,6 @@
         <w:rPr>
           <w:b/>
         </w:rPr>
-        <w:t>NA</w:t>
       </w:r>
     </w:p>
     <w:p>
@@ -494,7 +461,6 @@
         <w:rPr>
           <w:b/>
         </w:rPr>
-        <w:t>NA</w:t>
       </w:r>
     </w:p>
     <w:p>
@@ -508,7 +474,6 @@
         <w:rPr>
           <w:b/>
         </w:rPr>
-        <w:t>NA</w:t>
       </w:r>
     </w:p>
     <w:p>
@@ -522,7 +487,6 @@
         <w:rPr>
           <w:b/>
         </w:rPr>
-        <w:t>NA</w:t>
       </w:r>
     </w:p>
     <w:p>
@@ -536,7 +500,6 @@
         <w:rPr>
           <w:b/>
         </w:rPr>
-        <w:t>NA</w:t>
       </w:r>
     </w:p>
     <w:p>
@@ -550,7 +513,6 @@
         <w:rPr>
           <w:b/>
         </w:rPr>
-        <w:t>NA</w:t>
       </w:r>
     </w:p>
     <w:p/>
@@ -565,7 +527,6 @@
         <w:rPr>
           <w:b/>
         </w:rPr>
-        <w:t>Married</w:t>
       </w:r>
     </w:p>
     <w:p>
@@ -579,7 +540,6 @@
         <w:rPr>
           <w:b/>
         </w:rPr>
-        <w:t>1</w:t>
       </w:r>
     </w:p>
     <w:p>
@@ -593,7 +553,6 @@
         <w:rPr>
           <w:b/>
         </w:rPr>
-        <w:t>1</w:t>
       </w:r>
     </w:p>
     <w:p>
@@ -607,7 +566,6 @@
         <w:rPr>
           <w:b/>
         </w:rPr>
-        <w:t>0</w:t>
       </w:r>
     </w:p>
     <w:p>
@@ -621,7 +579,6 @@
         <w:rPr>
           <w:b/>
         </w:rPr>
-        <w:t>1</w:t>
       </w:r>
     </w:p>
     <w:p>
@@ -635,7 +592,6 @@
         <w:rPr>
           <w:b/>
         </w:rPr>
-        <w:t>1</w:t>
       </w:r>
     </w:p>
     <w:p>
@@ -649,7 +605,6 @@
         <w:rPr>
           <w:b/>
         </w:rPr>
-        <w:t>0</w:t>
       </w:r>
     </w:p>
     <w:p>
@@ -663,7 +618,6 @@
         <w:rPr>
           <w:b/>
         </w:rPr>
-        <w:t>12</w:t>
       </w:r>
     </w:p>
     <w:p>
@@ -677,7 +631,6 @@
         <w:rPr>
           <w:b/>
         </w:rPr>
-        <w:t>Pre-menopausal</w:t>
       </w:r>
     </w:p>
     <w:p>
@@ -691,7 +644,6 @@
         <w:rPr>
           <w:b/>
         </w:rPr>
-        <w:t>Pre-menopausal</w:t>
       </w:r>
     </w:p>
     <w:p>
@@ -705,7 +657,6 @@
         <w:rPr>
           <w:b/>
         </w:rPr>
-        <w:t>12/3/2018</w:t>
       </w:r>
     </w:p>
     <w:p>
@@ -719,7 +670,6 @@
         <w:rPr>
           <w:b/>
         </w:rPr>
-        <w:t>Regular</w:t>
       </w:r>
     </w:p>
     <w:p>
@@ -733,7 +683,6 @@
         <w:rPr>
           <w:b/>
         </w:rPr>
-        <w:t>1</w:t>
       </w:r>
     </w:p>
     <w:p>
@@ -747,7 +696,6 @@
         <w:rPr>
           <w:b/>
         </w:rPr>
-        <w:t>1</w:t>
       </w:r>
     </w:p>
     <w:p>
@@ -761,7 +709,6 @@
         <w:rPr>
           <w:b/>
         </w:rPr>
-        <w:t>1</w:t>
       </w:r>
     </w:p>
     <w:p>
@@ -775,7 +722,6 @@
         <w:rPr>
           <w:b/>
         </w:rPr>
-        <w:t>12</w:t>
       </w:r>
     </w:p>
     <w:p>
@@ -789,7 +735,6 @@
         <w:rPr>
           <w:b/>
         </w:rPr>
-        <w:t>34</w:t>
       </w:r>
     </w:p>
     <w:p>
@@ -803,7 +748,6 @@
         <w:rPr>
           <w:b/>
         </w:rPr>
-        <w:t>12</w:t>
       </w:r>
     </w:p>
     <w:p>
@@ -817,7 +761,6 @@
         <w:rPr>
           <w:b/>
         </w:rPr>
-        <w:t>33</w:t>
       </w:r>
     </w:p>
     <w:p>
@@ -831,7 +774,6 @@
         <w:rPr>
           <w:b/>
         </w:rPr>
-        <w:t>No two births in a year</w:t>
       </w:r>
     </w:p>
     <w:p>
@@ -845,7 +787,6 @@
         <w:rPr>
           <w:b/>
         </w:rPr>
-        <w:t>No Breast feeding</w:t>
       </w:r>
     </w:p>
     <w:p>
@@ -859,7 +800,6 @@
         <w:rPr>
           <w:b/>
         </w:rPr>
-        <w:t>NA</w:t>
       </w:r>
     </w:p>
     <w:p>
@@ -873,7 +813,6 @@
         <w:rPr>
           <w:b/>
         </w:rPr>
-        <w:t>NA</w:t>
       </w:r>
     </w:p>
     <w:p>
@@ -887,7 +826,6 @@
         <w:rPr>
           <w:b/>
         </w:rPr>
-        <w:t>NA</w:t>
       </w:r>
     </w:p>
     <w:p>
@@ -901,7 +839,6 @@
         <w:rPr>
           <w:b/>
         </w:rPr>
-        <w:t>Fertility Treatment used</w:t>
       </w:r>
     </w:p>
     <w:p>
@@ -915,7 +852,6 @@
         <w:rPr>
           <w:b/>
         </w:rPr>
-        <w:t>IVF</w:t>
       </w:r>
     </w:p>
     <w:p>
@@ -929,7 +865,6 @@
         <w:rPr>
           <w:b/>
         </w:rPr>
-        <w:t>5 cycles of hormone treatment</w:t>
       </w:r>
     </w:p>
     <w:p>
@@ -943,7 +878,6 @@
         <w:rPr>
           <w:b/>
         </w:rPr>
-        <w:t>5</w:t>
       </w:r>
     </w:p>
     <w:p>
@@ -957,7 +891,6 @@
         <w:rPr>
           <w:b/>
         </w:rPr>
-        <w:t>Pregnancy from Treatment</w:t>
       </w:r>
     </w:p>
     <w:p>
@@ -971,7 +904,6 @@
         <w:rPr>
           <w:b/>
         </w:rPr>
-        <w:t>NA</w:t>
       </w:r>
     </w:p>
     <w:p>
@@ -985,7 +917,6 @@
         <w:rPr>
           <w:b/>
         </w:rPr>
-        <w:t>NA</w:t>
       </w:r>
     </w:p>
     <w:p>
@@ -999,7 +930,6 @@
         <w:rPr>
           <w:b/>
         </w:rPr>
-        <w:t>NA</w:t>
       </w:r>
     </w:p>
     <w:p/>
@@ -1173,7 +1103,6 @@
         <w:rPr>
           <w:b/>
         </w:rPr>
-        <w:t>Self</w:t>
       </w:r>
     </w:p>
     <w:p>
@@ -1187,7 +1116,6 @@
         <w:rPr>
           <w:b/>
         </w:rPr>
-        <w:t>12/3/2018</w:t>
       </w:r>
     </w:p>
     <w:p/>
@@ -1202,7 +1130,6 @@
         <w:rPr>
           <w:b/>
         </w:rPr>
-        <w:t>NA</w:t>
       </w:r>
     </w:p>
     <w:p>
@@ -1216,7 +1143,6 @@
         <w:rPr>
           <w:b/>
         </w:rPr>
-        <w:t>NA</w:t>
       </w:r>
     </w:p>
     <w:p>
@@ -1230,7 +1156,6 @@
         <w:rPr>
           <w:b/>
         </w:rPr>
-        <w:t>Pain or tenderness</w:t>
       </w:r>
     </w:p>
     <w:p>
@@ -1244,7 +1169,6 @@
         <w:rPr>
           <w:b/>
         </w:rPr>
-        <w:t>12</w:t>
       </w:r>
     </w:p>
     <w:p>
@@ -1258,7 +1182,6 @@
         <w:rPr>
           <w:b/>
         </w:rPr>
-        <w:t>NA</w:t>
       </w:r>
     </w:p>
     <w:p>
@@ -1272,7 +1195,6 @@
         <w:rPr>
           <w:b/>
         </w:rPr>
-        <w:t>NA</w:t>
       </w:r>
     </w:p>
     <w:p>
@@ -1286,7 +1208,6 @@
         <w:rPr>
           <w:b/>
         </w:rPr>
-        <w:t>NA</w:t>
       </w:r>
     </w:p>
     <w:p>
@@ -1300,7 +1221,6 @@
         <w:rPr>
           <w:b/>
         </w:rPr>
-        <w:t>NA</w:t>
       </w:r>
     </w:p>
     <w:p>
@@ -1314,7 +1234,6 @@
         <w:rPr>
           <w:b/>
         </w:rPr>
-        <w:t>Bone Pain; Cough</w:t>
       </w:r>
     </w:p>
     <w:p/>

</xml_diff>